<commit_message>
Last changes on frequency domain project report.
</commit_message>
<xml_diff>
--- a/Project 2/report.docx
+++ b/Project 2/report.docx
@@ -681,9 +681,24 @@
     </w:p>
     <w:p>
       <w:pPr>
+        <w:rPr>
+          <w:rFonts w:asciiTheme="majorHAnsi" w:eastAsiaTheme="majorEastAsia" w:hAnsiTheme="majorHAnsi" w:cstheme="majorBidi"/>
+          <w:b/>
+          <w:bCs/>
+          <w:sz w:val="28"/>
+          <w:szCs w:val="28"/>
+        </w:rPr>
+      </w:pPr>
+      <w:r>
+        <w:br w:type="page"/>
+      </w:r>
+    </w:p>
+    <w:p>
+      <w:pPr>
         <w:pStyle w:val="Heading1"/>
       </w:pPr>
       <w:r>
+        <w:lastRenderedPageBreak/>
         <w:t>Results</w:t>
       </w:r>
     </w:p>
@@ -704,7 +719,6 @@
           <w:noProof/>
           <w:lang w:bidi="ar-SA"/>
         </w:rPr>
-        <w:lastRenderedPageBreak/>
         <w:drawing>
           <wp:inline distT="0" distB="0" distL="0" distR="0">
             <wp:extent cx="2971800" cy="2414588"/>
@@ -723,7 +737,7 @@
                     </pic:cNvPicPr>
                   </pic:nvPicPr>
                   <pic:blipFill>
-                    <a:blip r:embed="rId4" cstate="print"/>
+                    <a:blip r:embed="rId6" cstate="print"/>
                     <a:srcRect/>
                     <a:stretch>
                       <a:fillRect/>
@@ -774,7 +788,7 @@
                     </pic:cNvPicPr>
                   </pic:nvPicPr>
                   <pic:blipFill>
-                    <a:blip r:embed="rId5" cstate="print"/>
+                    <a:blip r:embed="rId7" cstate="print"/>
                     <a:srcRect/>
                     <a:stretch>
                       <a:fillRect/>
@@ -847,130 +861,6 @@
                 <pic:pic xmlns:pic="http://schemas.openxmlformats.org/drawingml/2006/picture">
                   <pic:nvPicPr>
                     <pic:cNvPr id="0" name="Picture 3"/>
-                    <pic:cNvPicPr>
-                      <a:picLocks noChangeAspect="1" noChangeArrowheads="1"/>
-                    </pic:cNvPicPr>
-                  </pic:nvPicPr>
-                  <pic:blipFill>
-                    <a:blip r:embed="rId6" cstate="print"/>
-                    <a:srcRect/>
-                    <a:stretch>
-                      <a:fillRect/>
-                    </a:stretch>
-                  </pic:blipFill>
-                  <pic:spPr bwMode="auto">
-                    <a:xfrm>
-                      <a:off x="0" y="0"/>
-                      <a:ext cx="2971800" cy="2228850"/>
-                    </a:xfrm>
-                    <a:prstGeom prst="rect">
-                      <a:avLst/>
-                    </a:prstGeom>
-                    <a:noFill/>
-                    <a:ln w="9525">
-                      <a:noFill/>
-                      <a:miter lim="800000"/>
-                      <a:headEnd/>
-                      <a:tailEnd/>
-                    </a:ln>
-                  </pic:spPr>
-                </pic:pic>
-              </a:graphicData>
-            </a:graphic>
-          </wp:inline>
-        </w:drawing>
-      </w:r>
-    </w:p>
-    <w:p>
-      <w:pPr>
-        <w:pStyle w:val="NoSpacing"/>
-        <w:jc w:val="center"/>
-      </w:pPr>
-      <w:r>
-        <w:t xml:space="preserve">Closed loop Bode plot (BW = ~4 </w:t>
-      </w:r>
-      <w:proofErr w:type="spellStart"/>
-      <w:r>
-        <w:t>rad</w:t>
-      </w:r>
-      <w:proofErr w:type="spellEnd"/>
-      <w:r>
-        <w:t>/s)</w:t>
-      </w:r>
-    </w:p>
-    <w:p>
-      <w:pPr>
-        <w:pStyle w:val="NoSpacing"/>
-      </w:pPr>
-      <w:r>
-        <w:rPr>
-          <w:noProof/>
-          <w:lang w:bidi="ar-SA"/>
-        </w:rPr>
-        <w:drawing>
-          <wp:inline distT="0" distB="0" distL="0" distR="0">
-            <wp:extent cx="2971800" cy="2297526"/>
-            <wp:effectExtent l="0" t="0" r="0" b="0"/>
-            <wp:docPr id="4" name="Picture 4"/>
-            <wp:cNvGraphicFramePr>
-              <a:graphicFrameLocks xmlns:a="http://schemas.openxmlformats.org/drawingml/2006/main" noChangeAspect="1"/>
-            </wp:cNvGraphicFramePr>
-            <a:graphic xmlns:a="http://schemas.openxmlformats.org/drawingml/2006/main">
-              <a:graphicData uri="http://schemas.openxmlformats.org/drawingml/2006/picture">
-                <pic:pic xmlns:pic="http://schemas.openxmlformats.org/drawingml/2006/picture">
-                  <pic:nvPicPr>
-                    <pic:cNvPr id="0" name="Picture 4"/>
-                    <pic:cNvPicPr>
-                      <a:picLocks noChangeAspect="1" noChangeArrowheads="1"/>
-                    </pic:cNvPicPr>
-                  </pic:nvPicPr>
-                  <pic:blipFill>
-                    <a:blip r:embed="rId7" cstate="print"/>
-                    <a:srcRect/>
-                    <a:stretch>
-                      <a:fillRect/>
-                    </a:stretch>
-                  </pic:blipFill>
-                  <pic:spPr bwMode="auto">
-                    <a:xfrm>
-                      <a:off x="0" y="0"/>
-                      <a:ext cx="2971800" cy="2297526"/>
-                    </a:xfrm>
-                    <a:prstGeom prst="rect">
-                      <a:avLst/>
-                    </a:prstGeom>
-                    <a:noFill/>
-                    <a:ln w="9525">
-                      <a:noFill/>
-                      <a:miter lim="800000"/>
-                      <a:headEnd/>
-                      <a:tailEnd/>
-                    </a:ln>
-                  </pic:spPr>
-                </pic:pic>
-              </a:graphicData>
-            </a:graphic>
-          </wp:inline>
-        </w:drawing>
-      </w:r>
-      <w:r>
-        <w:rPr>
-          <w:noProof/>
-          <w:lang w:bidi="ar-SA"/>
-        </w:rPr>
-        <w:drawing>
-          <wp:inline distT="0" distB="0" distL="0" distR="0">
-            <wp:extent cx="2971800" cy="2228850"/>
-            <wp:effectExtent l="0" t="0" r="0" b="0"/>
-            <wp:docPr id="18" name="Picture 16"/>
-            <wp:cNvGraphicFramePr>
-              <a:graphicFrameLocks xmlns:a="http://schemas.openxmlformats.org/drawingml/2006/main" noChangeAspect="1"/>
-            </wp:cNvGraphicFramePr>
-            <a:graphic xmlns:a="http://schemas.openxmlformats.org/drawingml/2006/main">
-              <a:graphicData uri="http://schemas.openxmlformats.org/drawingml/2006/picture">
-                <pic:pic xmlns:pic="http://schemas.openxmlformats.org/drawingml/2006/picture">
-                  <pic:nvPicPr>
-                    <pic:cNvPr id="0" name="Picture 16"/>
                     <pic:cNvPicPr>
                       <a:picLocks noChangeAspect="1" noChangeArrowheads="1"/>
                     </pic:cNvPicPr>
@@ -1008,18 +898,34 @@
     <w:p>
       <w:pPr>
         <w:pStyle w:val="NoSpacing"/>
+        <w:jc w:val="center"/>
+      </w:pPr>
+      <w:r>
+        <w:t xml:space="preserve">Closed loop Bode plot (BW = ~4 </w:t>
+      </w:r>
+      <w:proofErr w:type="spellStart"/>
+      <w:r>
+        <w:t>rad</w:t>
+      </w:r>
+      <w:proofErr w:type="spellEnd"/>
+      <w:r>
+        <w:t>/s)</w:t>
+      </w:r>
+    </w:p>
+    <w:p>
+      <w:pPr>
+        <w:pStyle w:val="NoSpacing"/>
       </w:pPr>
       <w:r>
         <w:rPr>
           <w:noProof/>
           <w:lang w:bidi="ar-SA"/>
         </w:rPr>
-        <w:lastRenderedPageBreak/>
         <w:drawing>
           <wp:inline distT="0" distB="0" distL="0" distR="0">
-            <wp:extent cx="2971800" cy="2228850"/>
+            <wp:extent cx="2971800" cy="2297526"/>
             <wp:effectExtent l="0" t="0" r="0" b="0"/>
-            <wp:docPr id="6" name="Picture 6"/>
+            <wp:docPr id="4" name="Picture 4"/>
             <wp:cNvGraphicFramePr>
               <a:graphicFrameLocks xmlns:a="http://schemas.openxmlformats.org/drawingml/2006/main" noChangeAspect="1"/>
             </wp:cNvGraphicFramePr>
@@ -1027,7 +933,7 @@
               <a:graphicData uri="http://schemas.openxmlformats.org/drawingml/2006/picture">
                 <pic:pic xmlns:pic="http://schemas.openxmlformats.org/drawingml/2006/picture">
                   <pic:nvPicPr>
-                    <pic:cNvPr id="0" name="Picture 6"/>
+                    <pic:cNvPr id="0" name="Picture 4"/>
                     <pic:cNvPicPr>
                       <a:picLocks noChangeAspect="1" noChangeArrowheads="1"/>
                     </pic:cNvPicPr>
@@ -1042,7 +948,7 @@
                   <pic:spPr bwMode="auto">
                     <a:xfrm>
                       <a:off x="0" y="0"/>
-                      <a:ext cx="2971800" cy="2228850"/>
+                      <a:ext cx="2971800" cy="2297526"/>
                     </a:xfrm>
                     <a:prstGeom prst="rect">
                       <a:avLst/>
@@ -1070,7 +976,7 @@
           <wp:inline distT="0" distB="0" distL="0" distR="0">
             <wp:extent cx="2971800" cy="2228850"/>
             <wp:effectExtent l="0" t="0" r="0" b="0"/>
-            <wp:docPr id="19" name="Picture 17"/>
+            <wp:docPr id="18" name="Picture 16"/>
             <wp:cNvGraphicFramePr>
               <a:graphicFrameLocks xmlns:a="http://schemas.openxmlformats.org/drawingml/2006/main" noChangeAspect="1"/>
             </wp:cNvGraphicFramePr>
@@ -1078,7 +984,7 @@
               <a:graphicData uri="http://schemas.openxmlformats.org/drawingml/2006/picture">
                 <pic:pic xmlns:pic="http://schemas.openxmlformats.org/drawingml/2006/picture">
                   <pic:nvPicPr>
-                    <pic:cNvPr id="0" name="Picture 17"/>
+                    <pic:cNvPr id="0" name="Picture 16"/>
                     <pic:cNvPicPr>
                       <a:picLocks noChangeAspect="1" noChangeArrowheads="1"/>
                     </pic:cNvPicPr>
@@ -1122,11 +1028,12 @@
           <w:noProof/>
           <w:lang w:bidi="ar-SA"/>
         </w:rPr>
+        <w:lastRenderedPageBreak/>
         <w:drawing>
           <wp:inline distT="0" distB="0" distL="0" distR="0">
             <wp:extent cx="2971800" cy="2228850"/>
             <wp:effectExtent l="0" t="0" r="0" b="0"/>
-            <wp:docPr id="9" name="Picture 8"/>
+            <wp:docPr id="6" name="Picture 6"/>
             <wp:cNvGraphicFramePr>
               <a:graphicFrameLocks xmlns:a="http://schemas.openxmlformats.org/drawingml/2006/main" noChangeAspect="1"/>
             </wp:cNvGraphicFramePr>
@@ -1134,7 +1041,7 @@
               <a:graphicData uri="http://schemas.openxmlformats.org/drawingml/2006/picture">
                 <pic:pic xmlns:pic="http://schemas.openxmlformats.org/drawingml/2006/picture">
                   <pic:nvPicPr>
-                    <pic:cNvPr id="0" name="Picture 8"/>
+                    <pic:cNvPr id="0" name="Picture 6"/>
                     <pic:cNvPicPr>
                       <a:picLocks noChangeAspect="1" noChangeArrowheads="1"/>
                     </pic:cNvPicPr>
@@ -1177,7 +1084,7 @@
           <wp:inline distT="0" distB="0" distL="0" distR="0">
             <wp:extent cx="2971800" cy="2228850"/>
             <wp:effectExtent l="0" t="0" r="0" b="0"/>
-            <wp:docPr id="20" name="Picture 18"/>
+            <wp:docPr id="19" name="Picture 17"/>
             <wp:cNvGraphicFramePr>
               <a:graphicFrameLocks xmlns:a="http://schemas.openxmlformats.org/drawingml/2006/main" noChangeAspect="1"/>
             </wp:cNvGraphicFramePr>
@@ -1185,7 +1092,7 @@
               <a:graphicData uri="http://schemas.openxmlformats.org/drawingml/2006/picture">
                 <pic:pic xmlns:pic="http://schemas.openxmlformats.org/drawingml/2006/picture">
                   <pic:nvPicPr>
-                    <pic:cNvPr id="0" name="Picture 18"/>
+                    <pic:cNvPr id="0" name="Picture 17"/>
                     <pic:cNvPicPr>
                       <a:picLocks noChangeAspect="1" noChangeArrowheads="1"/>
                     </pic:cNvPicPr>
@@ -1233,7 +1140,7 @@
           <wp:inline distT="0" distB="0" distL="0" distR="0">
             <wp:extent cx="2971800" cy="2228850"/>
             <wp:effectExtent l="0" t="0" r="0" b="0"/>
-            <wp:docPr id="12" name="Picture 10"/>
+            <wp:docPr id="9" name="Picture 8"/>
             <wp:cNvGraphicFramePr>
               <a:graphicFrameLocks xmlns:a="http://schemas.openxmlformats.org/drawingml/2006/main" noChangeAspect="1"/>
             </wp:cNvGraphicFramePr>
@@ -1241,7 +1148,7 @@
               <a:graphicData uri="http://schemas.openxmlformats.org/drawingml/2006/picture">
                 <pic:pic xmlns:pic="http://schemas.openxmlformats.org/drawingml/2006/picture">
                   <pic:nvPicPr>
-                    <pic:cNvPr id="0" name="Picture 10"/>
+                    <pic:cNvPr id="0" name="Picture 8"/>
                     <pic:cNvPicPr>
                       <a:picLocks noChangeAspect="1" noChangeArrowheads="1"/>
                     </pic:cNvPicPr>
@@ -1284,7 +1191,7 @@
           <wp:inline distT="0" distB="0" distL="0" distR="0">
             <wp:extent cx="2971800" cy="2228850"/>
             <wp:effectExtent l="0" t="0" r="0" b="0"/>
-            <wp:docPr id="21" name="Picture 19"/>
+            <wp:docPr id="20" name="Picture 18"/>
             <wp:cNvGraphicFramePr>
               <a:graphicFrameLocks xmlns:a="http://schemas.openxmlformats.org/drawingml/2006/main" noChangeAspect="1"/>
             </wp:cNvGraphicFramePr>
@@ -1292,7 +1199,7 @@
               <a:graphicData uri="http://schemas.openxmlformats.org/drawingml/2006/picture">
                 <pic:pic xmlns:pic="http://schemas.openxmlformats.org/drawingml/2006/picture">
                   <pic:nvPicPr>
-                    <pic:cNvPr id="0" name="Picture 19"/>
+                    <pic:cNvPr id="0" name="Picture 18"/>
                     <pic:cNvPicPr>
                       <a:picLocks noChangeAspect="1" noChangeArrowheads="1"/>
                     </pic:cNvPicPr>
@@ -1329,14 +1236,6 @@
     </w:p>
     <w:p>
       <w:pPr>
-        <w:pStyle w:val="Heading2"/>
-      </w:pPr>
-      <w:r>
-        <w:t>PID Controller</w:t>
-      </w:r>
-    </w:p>
-    <w:p>
-      <w:pPr>
         <w:pStyle w:val="NoSpacing"/>
       </w:pPr>
       <w:r>
@@ -1344,12 +1243,11 @@
           <w:noProof/>
           <w:lang w:bidi="ar-SA"/>
         </w:rPr>
-        <w:lastRenderedPageBreak/>
         <w:drawing>
           <wp:inline distT="0" distB="0" distL="0" distR="0">
-            <wp:extent cx="2971800" cy="2414588"/>
+            <wp:extent cx="2971800" cy="2228850"/>
             <wp:effectExtent l="0" t="0" r="0" b="0"/>
-            <wp:docPr id="22" name="Picture 14"/>
+            <wp:docPr id="12" name="Picture 10"/>
             <wp:cNvGraphicFramePr>
               <a:graphicFrameLocks xmlns:a="http://schemas.openxmlformats.org/drawingml/2006/main" noChangeAspect="1"/>
             </wp:cNvGraphicFramePr>
@@ -1357,7 +1255,7 @@
               <a:graphicData uri="http://schemas.openxmlformats.org/drawingml/2006/picture">
                 <pic:pic xmlns:pic="http://schemas.openxmlformats.org/drawingml/2006/picture">
                   <pic:nvPicPr>
-                    <pic:cNvPr id="0" name="Picture 14"/>
+                    <pic:cNvPr id="0" name="Picture 10"/>
                     <pic:cNvPicPr>
                       <a:picLocks noChangeAspect="1" noChangeArrowheads="1"/>
                     </pic:cNvPicPr>
@@ -1372,7 +1270,7 @@
                   <pic:spPr bwMode="auto">
                     <a:xfrm>
                       <a:off x="0" y="0"/>
-                      <a:ext cx="2971800" cy="2414588"/>
+                      <a:ext cx="2971800" cy="2228850"/>
                     </a:xfrm>
                     <a:prstGeom prst="rect">
                       <a:avLst/>
@@ -1400,7 +1298,7 @@
           <wp:inline distT="0" distB="0" distL="0" distR="0">
             <wp:extent cx="2971800" cy="2228850"/>
             <wp:effectExtent l="0" t="0" r="0" b="0"/>
-            <wp:docPr id="15" name="Picture 13"/>
+            <wp:docPr id="21" name="Picture 19"/>
             <wp:cNvGraphicFramePr>
               <a:graphicFrameLocks xmlns:a="http://schemas.openxmlformats.org/drawingml/2006/main" noChangeAspect="1"/>
             </wp:cNvGraphicFramePr>
@@ -1408,7 +1306,7 @@
               <a:graphicData uri="http://schemas.openxmlformats.org/drawingml/2006/picture">
                 <pic:pic xmlns:pic="http://schemas.openxmlformats.org/drawingml/2006/picture">
                   <pic:nvPicPr>
-                    <pic:cNvPr id="0" name="Picture 13"/>
+                    <pic:cNvPr id="0" name="Picture 19"/>
                     <pic:cNvPicPr>
                       <a:picLocks noChangeAspect="1" noChangeArrowheads="1"/>
                     </pic:cNvPicPr>
@@ -1445,34 +1343,30 @@
     </w:p>
     <w:p>
       <w:pPr>
-        <w:pStyle w:val="NoSpacing"/>
-      </w:pPr>
-      <w:r>
-        <w:t>Root locus With Poles and Zeros</w:t>
-      </w:r>
-      <w:r>
-        <w:tab/>
-      </w:r>
-      <w:r>
-        <w:tab/>
-      </w:r>
-      <w:r>
-        <w:tab/>
-      </w:r>
-      <w:r>
-        <w:tab/>
-        <w:t>Open Loop Bode Diagram with Margins</w:t>
-      </w:r>
-    </w:p>
-    <w:p>
-      <w:pPr>
-        <w:pStyle w:val="NoSpacing"/>
-      </w:pPr>
-    </w:p>
-    <w:p>
-      <w:pPr>
-        <w:pStyle w:val="NoSpacing"/>
-        <w:jc w:val="center"/>
+        <w:rPr>
+          <w:rFonts w:asciiTheme="majorHAnsi" w:eastAsiaTheme="majorEastAsia" w:hAnsiTheme="majorHAnsi" w:cstheme="majorBidi"/>
+          <w:b/>
+          <w:bCs/>
+          <w:sz w:val="26"/>
+          <w:szCs w:val="26"/>
+        </w:rPr>
+      </w:pPr>
+      <w:r>
+        <w:br w:type="page"/>
+      </w:r>
+    </w:p>
+    <w:p>
+      <w:pPr>
+        <w:pStyle w:val="Heading2"/>
+      </w:pPr>
+      <w:r>
+        <w:lastRenderedPageBreak/>
+        <w:t>PID Controller</w:t>
+      </w:r>
+    </w:p>
+    <w:p>
+      <w:pPr>
+        <w:pStyle w:val="NoSpacing"/>
       </w:pPr>
       <w:r>
         <w:rPr>
@@ -1481,9 +1375,9 @@
         </w:rPr>
         <w:drawing>
           <wp:inline distT="0" distB="0" distL="0" distR="0">
-            <wp:extent cx="2971800" cy="2228850"/>
+            <wp:extent cx="2971800" cy="2414588"/>
             <wp:effectExtent l="0" t="0" r="0" b="0"/>
-            <wp:docPr id="17" name="Picture 15"/>
+            <wp:docPr id="22" name="Picture 14"/>
             <wp:cNvGraphicFramePr>
               <a:graphicFrameLocks xmlns:a="http://schemas.openxmlformats.org/drawingml/2006/main" noChangeAspect="1"/>
             </wp:cNvGraphicFramePr>
@@ -1491,7 +1385,7 @@
               <a:graphicData uri="http://schemas.openxmlformats.org/drawingml/2006/picture">
                 <pic:pic xmlns:pic="http://schemas.openxmlformats.org/drawingml/2006/picture">
                   <pic:nvPicPr>
-                    <pic:cNvPr id="0" name="Picture 15"/>
+                    <pic:cNvPr id="0" name="Picture 14"/>
                     <pic:cNvPicPr>
                       <a:picLocks noChangeAspect="1" noChangeArrowheads="1"/>
                     </pic:cNvPicPr>
@@ -1506,7 +1400,7 @@
                   <pic:spPr bwMode="auto">
                     <a:xfrm>
                       <a:off x="0" y="0"/>
-                      <a:ext cx="2971800" cy="2228850"/>
+                      <a:ext cx="2971800" cy="2414588"/>
                     </a:xfrm>
                     <a:prstGeom prst="rect">
                       <a:avLst/>
@@ -1525,28 +1419,6 @@
           </wp:inline>
         </w:drawing>
       </w:r>
-    </w:p>
-    <w:p>
-      <w:pPr>
-        <w:pStyle w:val="NoSpacing"/>
-        <w:jc w:val="center"/>
-      </w:pPr>
-      <w:r>
-        <w:t xml:space="preserve">Closed Loop Bode plot (BW = ~2.5 </w:t>
-      </w:r>
-      <w:proofErr w:type="spellStart"/>
-      <w:r>
-        <w:t>rad</w:t>
-      </w:r>
-      <w:proofErr w:type="spellEnd"/>
-      <w:r>
-        <w:t>/sec)</w:t>
-      </w:r>
-    </w:p>
-    <w:p>
-      <w:pPr>
-        <w:pStyle w:val="NoSpacing"/>
-      </w:pPr>
       <w:r>
         <w:rPr>
           <w:noProof/>
@@ -1556,7 +1428,7 @@
           <wp:inline distT="0" distB="0" distL="0" distR="0">
             <wp:extent cx="2971800" cy="2228850"/>
             <wp:effectExtent l="0" t="0" r="0" b="0"/>
-            <wp:docPr id="42" name="Picture 39"/>
+            <wp:docPr id="15" name="Picture 13"/>
             <wp:cNvGraphicFramePr>
               <a:graphicFrameLocks xmlns:a="http://schemas.openxmlformats.org/drawingml/2006/main" noChangeAspect="1"/>
             </wp:cNvGraphicFramePr>
@@ -1564,7 +1436,7 @@
               <a:graphicData uri="http://schemas.openxmlformats.org/drawingml/2006/picture">
                 <pic:pic xmlns:pic="http://schemas.openxmlformats.org/drawingml/2006/picture">
                   <pic:nvPicPr>
-                    <pic:cNvPr id="0" name="Picture 39"/>
+                    <pic:cNvPr id="0" name="Picture 13"/>
                     <pic:cNvPicPr>
                       <a:picLocks noChangeAspect="1" noChangeArrowheads="1"/>
                     </pic:cNvPicPr>
@@ -1598,6 +1470,38 @@
           </wp:inline>
         </w:drawing>
       </w:r>
+    </w:p>
+    <w:p>
+      <w:pPr>
+        <w:pStyle w:val="NoSpacing"/>
+      </w:pPr>
+      <w:r>
+        <w:t>Root locus With Poles and Zeros</w:t>
+      </w:r>
+      <w:r>
+        <w:tab/>
+      </w:r>
+      <w:r>
+        <w:tab/>
+      </w:r>
+      <w:r>
+        <w:tab/>
+      </w:r>
+      <w:r>
+        <w:tab/>
+        <w:t>Open Loop Bode Diagram with Margins</w:t>
+      </w:r>
+    </w:p>
+    <w:p>
+      <w:pPr>
+        <w:pStyle w:val="NoSpacing"/>
+      </w:pPr>
+    </w:p>
+    <w:p>
+      <w:pPr>
+        <w:pStyle w:val="NoSpacing"/>
+        <w:jc w:val="center"/>
+      </w:pPr>
       <w:r>
         <w:rPr>
           <w:noProof/>
@@ -1605,9 +1509,9 @@
         </w:rPr>
         <w:drawing>
           <wp:inline distT="0" distB="0" distL="0" distR="0">
-            <wp:extent cx="2971800" cy="2224057"/>
+            <wp:extent cx="2971800" cy="2228850"/>
             <wp:effectExtent l="0" t="0" r="0" b="0"/>
-            <wp:docPr id="24" name="Picture 21"/>
+            <wp:docPr id="17" name="Picture 15"/>
             <wp:cNvGraphicFramePr>
               <a:graphicFrameLocks xmlns:a="http://schemas.openxmlformats.org/drawingml/2006/main" noChangeAspect="1"/>
             </wp:cNvGraphicFramePr>
@@ -1615,7 +1519,7 @@
               <a:graphicData uri="http://schemas.openxmlformats.org/drawingml/2006/picture">
                 <pic:pic xmlns:pic="http://schemas.openxmlformats.org/drawingml/2006/picture">
                   <pic:nvPicPr>
-                    <pic:cNvPr id="0" name="Picture 21"/>
+                    <pic:cNvPr id="0" name="Picture 15"/>
                     <pic:cNvPicPr>
                       <a:picLocks noChangeAspect="1" noChangeArrowheads="1"/>
                     </pic:cNvPicPr>
@@ -1630,7 +1534,7 @@
                   <pic:spPr bwMode="auto">
                     <a:xfrm>
                       <a:off x="0" y="0"/>
-                      <a:ext cx="2971800" cy="2224057"/>
+                      <a:ext cx="2971800" cy="2228850"/>
                     </a:xfrm>
                     <a:prstGeom prst="rect">
                       <a:avLst/>
@@ -1653,18 +1557,34 @@
     <w:p>
       <w:pPr>
         <w:pStyle w:val="NoSpacing"/>
+        <w:jc w:val="center"/>
+      </w:pPr>
+      <w:r>
+        <w:t xml:space="preserve">Closed Loop Bode plot (BW = ~2.5 </w:t>
+      </w:r>
+      <w:proofErr w:type="spellStart"/>
+      <w:r>
+        <w:t>rad</w:t>
+      </w:r>
+      <w:proofErr w:type="spellEnd"/>
+      <w:r>
+        <w:t>/sec)</w:t>
+      </w:r>
+    </w:p>
+    <w:p>
+      <w:pPr>
+        <w:pStyle w:val="NoSpacing"/>
       </w:pPr>
       <w:r>
         <w:rPr>
           <w:noProof/>
           <w:lang w:bidi="ar-SA"/>
         </w:rPr>
-        <w:lastRenderedPageBreak/>
         <w:drawing>
           <wp:inline distT="0" distB="0" distL="0" distR="0">
             <wp:extent cx="2971800" cy="2228850"/>
             <wp:effectExtent l="0" t="0" r="0" b="0"/>
-            <wp:docPr id="43" name="Picture 40"/>
+            <wp:docPr id="42" name="Picture 39"/>
             <wp:cNvGraphicFramePr>
               <a:graphicFrameLocks xmlns:a="http://schemas.openxmlformats.org/drawingml/2006/main" noChangeAspect="1"/>
             </wp:cNvGraphicFramePr>
@@ -1672,7 +1592,7 @@
               <a:graphicData uri="http://schemas.openxmlformats.org/drawingml/2006/picture">
                 <pic:pic xmlns:pic="http://schemas.openxmlformats.org/drawingml/2006/picture">
                   <pic:nvPicPr>
-                    <pic:cNvPr id="0" name="Picture 40"/>
+                    <pic:cNvPr id="0" name="Picture 39"/>
                     <pic:cNvPicPr>
                       <a:picLocks noChangeAspect="1" noChangeArrowheads="1"/>
                     </pic:cNvPicPr>
@@ -1713,9 +1633,9 @@
         </w:rPr>
         <w:drawing>
           <wp:inline distT="0" distB="0" distL="0" distR="0">
-            <wp:extent cx="2971800" cy="2228850"/>
+            <wp:extent cx="2971800" cy="2224057"/>
             <wp:effectExtent l="0" t="0" r="0" b="0"/>
-            <wp:docPr id="37" name="Picture 34"/>
+            <wp:docPr id="24" name="Picture 21"/>
             <wp:cNvGraphicFramePr>
               <a:graphicFrameLocks xmlns:a="http://schemas.openxmlformats.org/drawingml/2006/main" noChangeAspect="1"/>
             </wp:cNvGraphicFramePr>
@@ -1723,7 +1643,7 @@
               <a:graphicData uri="http://schemas.openxmlformats.org/drawingml/2006/picture">
                 <pic:pic xmlns:pic="http://schemas.openxmlformats.org/drawingml/2006/picture">
                   <pic:nvPicPr>
-                    <pic:cNvPr id="0" name="Picture 34"/>
+                    <pic:cNvPr id="0" name="Picture 21"/>
                     <pic:cNvPicPr>
                       <a:picLocks noChangeAspect="1" noChangeArrowheads="1"/>
                     </pic:cNvPicPr>
@@ -1738,7 +1658,7 @@
                   <pic:spPr bwMode="auto">
                     <a:xfrm>
                       <a:off x="0" y="0"/>
-                      <a:ext cx="2971800" cy="2228850"/>
+                      <a:ext cx="2971800" cy="2224057"/>
                     </a:xfrm>
                     <a:prstGeom prst="rect">
                       <a:avLst/>
@@ -1767,11 +1687,12 @@
           <w:noProof/>
           <w:lang w:bidi="ar-SA"/>
         </w:rPr>
+        <w:lastRenderedPageBreak/>
         <w:drawing>
           <wp:inline distT="0" distB="0" distL="0" distR="0">
             <wp:extent cx="2971800" cy="2228850"/>
             <wp:effectExtent l="0" t="0" r="0" b="0"/>
-            <wp:docPr id="44" name="Picture 41"/>
+            <wp:docPr id="43" name="Picture 40"/>
             <wp:cNvGraphicFramePr>
               <a:graphicFrameLocks xmlns:a="http://schemas.openxmlformats.org/drawingml/2006/main" noChangeAspect="1"/>
             </wp:cNvGraphicFramePr>
@@ -1779,7 +1700,7 @@
               <a:graphicData uri="http://schemas.openxmlformats.org/drawingml/2006/picture">
                 <pic:pic xmlns:pic="http://schemas.openxmlformats.org/drawingml/2006/picture">
                   <pic:nvPicPr>
-                    <pic:cNvPr id="0" name="Picture 41"/>
+                    <pic:cNvPr id="0" name="Picture 40"/>
                     <pic:cNvPicPr>
                       <a:picLocks noChangeAspect="1" noChangeArrowheads="1"/>
                     </pic:cNvPicPr>
@@ -1822,7 +1743,7 @@
           <wp:inline distT="0" distB="0" distL="0" distR="0">
             <wp:extent cx="2971800" cy="2228850"/>
             <wp:effectExtent l="0" t="0" r="0" b="0"/>
-            <wp:docPr id="38" name="Picture 35"/>
+            <wp:docPr id="37" name="Picture 34"/>
             <wp:cNvGraphicFramePr>
               <a:graphicFrameLocks xmlns:a="http://schemas.openxmlformats.org/drawingml/2006/main" noChangeAspect="1"/>
             </wp:cNvGraphicFramePr>
@@ -1830,7 +1751,7 @@
               <a:graphicData uri="http://schemas.openxmlformats.org/drawingml/2006/picture">
                 <pic:pic xmlns:pic="http://schemas.openxmlformats.org/drawingml/2006/picture">
                   <pic:nvPicPr>
-                    <pic:cNvPr id="0" name="Picture 35"/>
+                    <pic:cNvPr id="0" name="Picture 34"/>
                     <pic:cNvPicPr>
                       <a:picLocks noChangeAspect="1" noChangeArrowheads="1"/>
                     </pic:cNvPicPr>
@@ -1878,7 +1799,7 @@
           <wp:inline distT="0" distB="0" distL="0" distR="0">
             <wp:extent cx="2971800" cy="2228850"/>
             <wp:effectExtent l="0" t="0" r="0" b="0"/>
-            <wp:docPr id="45" name="Picture 42"/>
+            <wp:docPr id="44" name="Picture 41"/>
             <wp:cNvGraphicFramePr>
               <a:graphicFrameLocks xmlns:a="http://schemas.openxmlformats.org/drawingml/2006/main" noChangeAspect="1"/>
             </wp:cNvGraphicFramePr>
@@ -1886,7 +1807,7 @@
               <a:graphicData uri="http://schemas.openxmlformats.org/drawingml/2006/picture">
                 <pic:pic xmlns:pic="http://schemas.openxmlformats.org/drawingml/2006/picture">
                   <pic:nvPicPr>
-                    <pic:cNvPr id="0" name="Picture 42"/>
+                    <pic:cNvPr id="0" name="Picture 41"/>
                     <pic:cNvPicPr>
                       <a:picLocks noChangeAspect="1" noChangeArrowheads="1"/>
                     </pic:cNvPicPr>
@@ -1929,7 +1850,7 @@
           <wp:inline distT="0" distB="0" distL="0" distR="0">
             <wp:extent cx="2971800" cy="2228850"/>
             <wp:effectExtent l="0" t="0" r="0" b="0"/>
-            <wp:docPr id="40" name="Picture 37"/>
+            <wp:docPr id="38" name="Picture 35"/>
             <wp:cNvGraphicFramePr>
               <a:graphicFrameLocks xmlns:a="http://schemas.openxmlformats.org/drawingml/2006/main" noChangeAspect="1"/>
             </wp:cNvGraphicFramePr>
@@ -1937,7 +1858,7 @@
               <a:graphicData uri="http://schemas.openxmlformats.org/drawingml/2006/picture">
                 <pic:pic xmlns:pic="http://schemas.openxmlformats.org/drawingml/2006/picture">
                   <pic:nvPicPr>
-                    <pic:cNvPr id="0" name="Picture 37"/>
+                    <pic:cNvPr id="0" name="Picture 35"/>
                     <pic:cNvPicPr>
                       <a:picLocks noChangeAspect="1" noChangeArrowheads="1"/>
                     </pic:cNvPicPr>
@@ -1974,6 +1895,113 @@
     </w:p>
     <w:p>
       <w:pPr>
+        <w:pStyle w:val="NoSpacing"/>
+      </w:pPr>
+      <w:r>
+        <w:rPr>
+          <w:noProof/>
+          <w:lang w:bidi="ar-SA"/>
+        </w:rPr>
+        <w:drawing>
+          <wp:inline distT="0" distB="0" distL="0" distR="0">
+            <wp:extent cx="2971800" cy="2228850"/>
+            <wp:effectExtent l="0" t="0" r="0" b="0"/>
+            <wp:docPr id="45" name="Picture 42"/>
+            <wp:cNvGraphicFramePr>
+              <a:graphicFrameLocks xmlns:a="http://schemas.openxmlformats.org/drawingml/2006/main" noChangeAspect="1"/>
+            </wp:cNvGraphicFramePr>
+            <a:graphic xmlns:a="http://schemas.openxmlformats.org/drawingml/2006/main">
+              <a:graphicData uri="http://schemas.openxmlformats.org/drawingml/2006/picture">
+                <pic:pic xmlns:pic="http://schemas.openxmlformats.org/drawingml/2006/picture">
+                  <pic:nvPicPr>
+                    <pic:cNvPr id="0" name="Picture 42"/>
+                    <pic:cNvPicPr>
+                      <a:picLocks noChangeAspect="1" noChangeArrowheads="1"/>
+                    </pic:cNvPicPr>
+                  </pic:nvPicPr>
+                  <pic:blipFill>
+                    <a:blip r:embed="rId26" cstate="print"/>
+                    <a:srcRect/>
+                    <a:stretch>
+                      <a:fillRect/>
+                    </a:stretch>
+                  </pic:blipFill>
+                  <pic:spPr bwMode="auto">
+                    <a:xfrm>
+                      <a:off x="0" y="0"/>
+                      <a:ext cx="2971800" cy="2228850"/>
+                    </a:xfrm>
+                    <a:prstGeom prst="rect">
+                      <a:avLst/>
+                    </a:prstGeom>
+                    <a:noFill/>
+                    <a:ln w="9525">
+                      <a:noFill/>
+                      <a:miter lim="800000"/>
+                      <a:headEnd/>
+                      <a:tailEnd/>
+                    </a:ln>
+                  </pic:spPr>
+                </pic:pic>
+              </a:graphicData>
+            </a:graphic>
+          </wp:inline>
+        </w:drawing>
+      </w:r>
+      <w:r>
+        <w:rPr>
+          <w:noProof/>
+          <w:lang w:bidi="ar-SA"/>
+        </w:rPr>
+        <w:drawing>
+          <wp:inline distT="0" distB="0" distL="0" distR="0">
+            <wp:extent cx="2971800" cy="2228850"/>
+            <wp:effectExtent l="0" t="0" r="0" b="0"/>
+            <wp:docPr id="40" name="Picture 37"/>
+            <wp:cNvGraphicFramePr>
+              <a:graphicFrameLocks xmlns:a="http://schemas.openxmlformats.org/drawingml/2006/main" noChangeAspect="1"/>
+            </wp:cNvGraphicFramePr>
+            <a:graphic xmlns:a="http://schemas.openxmlformats.org/drawingml/2006/main">
+              <a:graphicData uri="http://schemas.openxmlformats.org/drawingml/2006/picture">
+                <pic:pic xmlns:pic="http://schemas.openxmlformats.org/drawingml/2006/picture">
+                  <pic:nvPicPr>
+                    <pic:cNvPr id="0" name="Picture 37"/>
+                    <pic:cNvPicPr>
+                      <a:picLocks noChangeAspect="1" noChangeArrowheads="1"/>
+                    </pic:cNvPicPr>
+                  </pic:nvPicPr>
+                  <pic:blipFill>
+                    <a:blip r:embed="rId27" cstate="print"/>
+                    <a:srcRect/>
+                    <a:stretch>
+                      <a:fillRect/>
+                    </a:stretch>
+                  </pic:blipFill>
+                  <pic:spPr bwMode="auto">
+                    <a:xfrm>
+                      <a:off x="0" y="0"/>
+                      <a:ext cx="2971800" cy="2228850"/>
+                    </a:xfrm>
+                    <a:prstGeom prst="rect">
+                      <a:avLst/>
+                    </a:prstGeom>
+                    <a:noFill/>
+                    <a:ln w="9525">
+                      <a:noFill/>
+                      <a:miter lim="800000"/>
+                      <a:headEnd/>
+                      <a:tailEnd/>
+                    </a:ln>
+                  </pic:spPr>
+                </pic:pic>
+              </a:graphicData>
+            </a:graphic>
+          </wp:inline>
+        </w:drawing>
+      </w:r>
+    </w:p>
+    <w:p>
+      <w:pPr>
         <w:pStyle w:val="Heading1"/>
       </w:pPr>
       <w:r>
@@ -1984,15 +2012,104 @@
       <w:pPr>
         <w:pStyle w:val="NoSpacing"/>
       </w:pPr>
+      <w:r>
+        <w:t xml:space="preserve">These two controllers achieved very different results, even though both satisfied the design requirements. The two-pole, two-zero controller was a higher bandwidth controller, so it had a faster rise time and a faster recovery from step disturbance. However, this came at the cost of much more energy wasted by high actuator efforts, particularly when noise was added to the system. The PID controller was much slower (increasing the gain could have made it faster), but used much less energy in </w:t>
+      </w:r>
+      <w:r>
+        <w:lastRenderedPageBreak/>
+        <w:t>the form of actuator effort. It rejected higher frequency noise, which caused it to use much less actuator effort when noise was added to the system. The PID controller performs worse at ramp tracking, but that is also not specified in the system specifications. Over all, given the performance of these two controllers, I would base my choice on additional information about the characteristics of the noise in the system. Both fulfill the design parameters. Although the two pole / two zero controller is faster, the extra speed probably doesn't matter.</w:t>
+      </w:r>
     </w:p>
     <w:sectPr>
+      <w:headerReference w:type="default" r:id="rId28"/>
       <w:pgSz w:w="12240" w:h="15840"/>
       <w:pgMar w:top="1440" w:right="1440" w:bottom="1440" w:left="1440" w:header="720" w:footer="720" w:gutter="0"/>
       <w:cols w:space="720"/>
+      <w:titlePg/>
       <w:docGrid w:linePitch="360"/>
     </w:sectPr>
   </w:body>
 </w:document>
+</file>
+
+<file path=word/endnotes.xml><?xml version="1.0" encoding="utf-8"?>
+<w:endnotes xmlns:ve="http://schemas.openxmlformats.org/markup-compatibility/2006" xmlns:o="urn:schemas-microsoft-com:office:office" xmlns:r="http://schemas.openxmlformats.org/officeDocument/2006/relationships" xmlns:m="http://schemas.openxmlformats.org/officeDocument/2006/math" xmlns:v="urn:schemas-microsoft-com:vml" xmlns:wp="http://schemas.openxmlformats.org/drawingml/2006/wordprocessingDrawing" xmlns:w10="urn:schemas-microsoft-com:office:word" xmlns:w="http://schemas.openxmlformats.org/wordprocessingml/2006/main" xmlns:wne="http://schemas.microsoft.com/office/word/2006/wordml">
+  <w:endnote w:type="separator" w:id="-1">
+    <w:p>
+      <w:pPr>
+        <w:spacing w:after="0" w:line="240" w:lineRule="auto"/>
+      </w:pPr>
+      <w:r>
+        <w:separator/>
+      </w:r>
+    </w:p>
+  </w:endnote>
+  <w:endnote w:type="continuationSeparator" w:id="0">
+    <w:p>
+      <w:pPr>
+        <w:spacing w:after="0" w:line="240" w:lineRule="auto"/>
+      </w:pPr>
+      <w:r>
+        <w:continuationSeparator/>
+      </w:r>
+    </w:p>
+  </w:endnote>
+</w:endnotes>
+</file>
+
+<file path=word/footnotes.xml><?xml version="1.0" encoding="utf-8"?>
+<w:footnotes xmlns:ve="http://schemas.openxmlformats.org/markup-compatibility/2006" xmlns:o="urn:schemas-microsoft-com:office:office" xmlns:r="http://schemas.openxmlformats.org/officeDocument/2006/relationships" xmlns:m="http://schemas.openxmlformats.org/officeDocument/2006/math" xmlns:v="urn:schemas-microsoft-com:vml" xmlns:wp="http://schemas.openxmlformats.org/drawingml/2006/wordprocessingDrawing" xmlns:w10="urn:schemas-microsoft-com:office:word" xmlns:w="http://schemas.openxmlformats.org/wordprocessingml/2006/main" xmlns:wne="http://schemas.microsoft.com/office/word/2006/wordml">
+  <w:footnote w:type="separator" w:id="-1">
+    <w:p>
+      <w:pPr>
+        <w:spacing w:after="0" w:line="240" w:lineRule="auto"/>
+      </w:pPr>
+      <w:r>
+        <w:separator/>
+      </w:r>
+    </w:p>
+  </w:footnote>
+  <w:footnote w:type="continuationSeparator" w:id="0">
+    <w:p>
+      <w:pPr>
+        <w:spacing w:after="0" w:line="240" w:lineRule="auto"/>
+      </w:pPr>
+      <w:r>
+        <w:continuationSeparator/>
+      </w:r>
+    </w:p>
+  </w:footnote>
+</w:footnotes>
+</file>
+
+<file path=word/header1.xml><?xml version="1.0" encoding="utf-8"?>
+<w:hdr xmlns:ve="http://schemas.openxmlformats.org/markup-compatibility/2006" xmlns:o="urn:schemas-microsoft-com:office:office" xmlns:r="http://schemas.openxmlformats.org/officeDocument/2006/relationships" xmlns:m="http://schemas.openxmlformats.org/officeDocument/2006/math" xmlns:v="urn:schemas-microsoft-com:vml" xmlns:wp="http://schemas.openxmlformats.org/drawingml/2006/wordprocessingDrawing" xmlns:w10="urn:schemas-microsoft-com:office:word" xmlns:w="http://schemas.openxmlformats.org/wordprocessingml/2006/main" xmlns:wne="http://schemas.microsoft.com/office/word/2006/wordml">
+  <w:p>
+    <w:pPr>
+      <w:pStyle w:val="Header"/>
+    </w:pPr>
+    <w:r>
+      <w:tab/>
+    </w:r>
+    <w:r>
+      <w:tab/>
+      <w:t xml:space="preserve">Venator </w:t>
+    </w:r>
+    <w:fldSimple w:instr=" PAGE   \* MERGEFORMAT ">
+      <w:r>
+        <w:rPr>
+          <w:noProof/>
+        </w:rPr>
+        <w:t>2</w:t>
+      </w:r>
+    </w:fldSimple>
+  </w:p>
+  <w:p>
+    <w:pPr>
+      <w:pStyle w:val="Header"/>
+    </w:pPr>
+  </w:p>
+</w:hdr>
 </file>
 
 <file path=word/styles.xml><?xml version="1.0" encoding="utf-8"?>
@@ -2785,6 +2902,52 @@
     <w:rPr>
       <w:color w:val="808080"/>
     </w:rPr>
+  </w:style>
+  <w:style w:type="paragraph" w:styleId="Header">
+    <w:name w:val="header"/>
+    <w:basedOn w:val="Normal"/>
+    <w:link w:val="HeaderChar"/>
+    <w:uiPriority w:val="99"/>
+    <w:unhideWhenUsed/>
+    <w:rsid w:val="00A166D0"/>
+    <w:pPr>
+      <w:tabs>
+        <w:tab w:val="center" w:pos="4680"/>
+        <w:tab w:val="right" w:pos="9360"/>
+      </w:tabs>
+      <w:spacing w:after="0" w:line="240" w:lineRule="auto"/>
+    </w:pPr>
+  </w:style>
+  <w:style w:type="character" w:customStyle="1" w:styleId="HeaderChar">
+    <w:name w:val="Header Char"/>
+    <w:basedOn w:val="DefaultParagraphFont"/>
+    <w:link w:val="Header"/>
+    <w:uiPriority w:val="99"/>
+    <w:rsid w:val="00A166D0"/>
+  </w:style>
+  <w:style w:type="paragraph" w:styleId="Footer">
+    <w:name w:val="footer"/>
+    <w:basedOn w:val="Normal"/>
+    <w:link w:val="FooterChar"/>
+    <w:uiPriority w:val="99"/>
+    <w:semiHidden/>
+    <w:unhideWhenUsed/>
+    <w:rsid w:val="00A166D0"/>
+    <w:pPr>
+      <w:tabs>
+        <w:tab w:val="center" w:pos="4680"/>
+        <w:tab w:val="right" w:pos="9360"/>
+      </w:tabs>
+      <w:spacing w:after="0" w:line="240" w:lineRule="auto"/>
+    </w:pPr>
+  </w:style>
+  <w:style w:type="character" w:customStyle="1" w:styleId="FooterChar">
+    <w:name w:val="Footer Char"/>
+    <w:basedOn w:val="DefaultParagraphFont"/>
+    <w:link w:val="Footer"/>
+    <w:uiPriority w:val="99"/>
+    <w:semiHidden/>
+    <w:rsid w:val="00A166D0"/>
   </w:style>
 </w:styles>
 </file>

</xml_diff>